<commit_message>
perbaikan + tinggal abstraksi
</commit_message>
<xml_diff>
--- a/01. HALAMAN JUDUL.docx
+++ b/01. HALAMAN JUDUL.docx
@@ -89,7 +89,7 @@
                     </pic:cNvPicPr>
                   </pic:nvPicPr>
                   <pic:blipFill>
-                    <a:blip r:embed="rId4">
+                    <a:blip r:embed="rId6">
                       <a:extLst>
                         <a:ext uri="{28A0092B-C50C-407E-A947-70E740481C1C}">
                           <a14:useLocalDpi xmlns:a14="http://schemas.microsoft.com/office/drawing/2010/main" val="0"/>
@@ -280,6 +280,15 @@
           <w:sz w:val="24"/>
           <w:lang w:val="id-ID"/>
         </w:rPr>
+        <w:t xml:space="preserve">APLIKASI </w:t>
+      </w:r>
+      <w:r>
+        <w:rPr>
+          <w:rFonts w:ascii="Times New Roman" w:hAnsi="Times New Roman"/>
+          <w:b/>
+          <w:sz w:val="24"/>
+          <w:lang w:val="id-ID"/>
+        </w:rPr>
         <w:t>ESTIMASI TITIK PUSAT MAS</w:t>
       </w:r>
       <w:r>
@@ -771,6 +780,7 @@
       </w:r>
     </w:p>
     <w:sectPr>
+      <w:footerReference w:type="default" r:id="rId7"/>
       <w:pgSz w:w="595.35pt" w:h="841.95pt" w:code="9"/>
       <w:pgMar w:top="113.40pt" w:right="85.05pt" w:bottom="85.05pt" w:left="113.40pt" w:header="36pt" w:footer="36pt" w:gutter="0pt"/>
       <w:cols w:space="36pt"/>
@@ -778,6 +788,75 @@
     </w:sectPr>
   </w:body>
 </w:document>
+</file>
+
+<file path=word/endnotes.xml><?xml version="1.0" encoding="utf-8"?>
+<w:endnotes xmlns:cx="http://schemas.microsoft.com/office/drawing/2014/chartex" xmlns:mc="http://schemas.openxmlformats.org/markup-compatibility/2006" xmlns:o="urn:schemas-microsoft-com:office:office" xmlns:r="http://purl.oclc.org/ooxml/officeDocument/relationships" xmlns:m="http://purl.oclc.org/ooxml/officeDocument/math" xmlns:v="urn:schemas-microsoft-com:vml" xmlns:wp14="http://schemas.microsoft.com/office/word/2010/wordprocessingDrawing" xmlns:wp="http://purl.oclc.org/ooxml/drawingml/wordprocessingDrawing" xmlns:w10="urn:schemas-microsoft-com:office:word" xmlns:w="http://purl.oclc.org/ooxml/wordprocessingml/main" xmlns:w14="http://schemas.microsoft.com/office/word/2010/wordml" xmlns:w15="http://schemas.microsoft.com/office/word/2012/wordml" xmlns:w16se="http://schemas.microsoft.com/office/word/2015/wordml/symex" xmlns:wpi="http://schemas.microsoft.com/office/word/2010/wordprocessingInk" xmlns:wne="http://schemas.microsoft.com/office/word/2006/wordml" mc:Ignorable="w14 w15 w16se wne wp14">
+  <w:endnote w:type="separator" w:id="-1">
+    <w:p>
+      <w:pPr>
+        <w:spacing w:after="0pt" w:line="12pt" w:lineRule="auto"/>
+      </w:pPr>
+      <w:r>
+        <w:separator/>
+      </w:r>
+    </w:p>
+  </w:endnote>
+  <w:endnote w:type="continuationSeparator" w:id="0">
+    <w:p>
+      <w:pPr>
+        <w:spacing w:after="0pt" w:line="12pt" w:lineRule="auto"/>
+      </w:pPr>
+      <w:r>
+        <w:continuationSeparator/>
+      </w:r>
+    </w:p>
+  </w:endnote>
+</w:endnotes>
+</file>
+
+<file path=word/footer1.xml><?xml version="1.0" encoding="utf-8"?>
+<w:ftr xmlns:cx="http://schemas.microsoft.com/office/drawing/2014/chartex" xmlns:mc="http://schemas.openxmlformats.org/markup-compatibility/2006" xmlns:o="urn:schemas-microsoft-com:office:office" xmlns:r="http://purl.oclc.org/ooxml/officeDocument/relationships" xmlns:m="http://purl.oclc.org/ooxml/officeDocument/math" xmlns:v="urn:schemas-microsoft-com:vml" xmlns:wp14="http://schemas.microsoft.com/office/word/2010/wordprocessingDrawing" xmlns:wp="http://purl.oclc.org/ooxml/drawingml/wordprocessingDrawing" xmlns:w10="urn:schemas-microsoft-com:office:word" xmlns:w="http://purl.oclc.org/ooxml/wordprocessingml/main" xmlns:w14="http://schemas.microsoft.com/office/word/2010/wordml" xmlns:w15="http://schemas.microsoft.com/office/word/2012/wordml" xmlns:w16se="http://schemas.microsoft.com/office/word/2015/wordml/symex" xmlns:wpi="http://schemas.microsoft.com/office/word/2010/wordprocessingInk" xmlns:wne="http://schemas.microsoft.com/office/word/2006/wordml" mc:Ignorable="w14 w15 w16se wne wp14">
+  <w:p>
+    <w:pPr>
+      <w:pStyle w:val="Footer"/>
+      <w:jc w:val="center"/>
+      <w:rPr>
+        <w:lang w:val="id-ID"/>
+      </w:rPr>
+    </w:pPr>
+  </w:p>
+  <w:p>
+    <w:pPr>
+      <w:pStyle w:val="Footer"/>
+    </w:pPr>
+  </w:p>
+</w:ftr>
+</file>
+
+<file path=word/footnotes.xml><?xml version="1.0" encoding="utf-8"?>
+<w:footnotes xmlns:cx="http://schemas.microsoft.com/office/drawing/2014/chartex" xmlns:mc="http://schemas.openxmlformats.org/markup-compatibility/2006" xmlns:o="urn:schemas-microsoft-com:office:office" xmlns:r="http://purl.oclc.org/ooxml/officeDocument/relationships" xmlns:m="http://purl.oclc.org/ooxml/officeDocument/math" xmlns:v="urn:schemas-microsoft-com:vml" xmlns:wp14="http://schemas.microsoft.com/office/word/2010/wordprocessingDrawing" xmlns:wp="http://purl.oclc.org/ooxml/drawingml/wordprocessingDrawing" xmlns:w10="urn:schemas-microsoft-com:office:word" xmlns:w="http://purl.oclc.org/ooxml/wordprocessingml/main" xmlns:w14="http://schemas.microsoft.com/office/word/2010/wordml" xmlns:w15="http://schemas.microsoft.com/office/word/2012/wordml" xmlns:w16se="http://schemas.microsoft.com/office/word/2015/wordml/symex" xmlns:wpi="http://schemas.microsoft.com/office/word/2010/wordprocessingInk" xmlns:wne="http://schemas.microsoft.com/office/word/2006/wordml" mc:Ignorable="w14 w15 w16se wne wp14">
+  <w:footnote w:type="separator" w:id="-1">
+    <w:p>
+      <w:pPr>
+        <w:spacing w:after="0pt" w:line="12pt" w:lineRule="auto"/>
+      </w:pPr>
+      <w:r>
+        <w:separator/>
+      </w:r>
+    </w:p>
+  </w:footnote>
+  <w:footnote w:type="continuationSeparator" w:id="0">
+    <w:p>
+      <w:pPr>
+        <w:spacing w:after="0pt" w:line="12pt" w:lineRule="auto"/>
+      </w:pPr>
+      <w:r>
+        <w:continuationSeparator/>
+      </w:r>
+    </w:p>
+  </w:footnote>
+</w:footnotes>
 </file>
 
 <file path=word/styles.xml><?xml version="1.0" encoding="utf-8"?>
@@ -1231,6 +1310,58 @@
       <w:szCs w:val="16"/>
     </w:rPr>
   </w:style>
+  <w:style w:type="paragraph" w:styleId="Header">
+    <w:name w:val="header"/>
+    <w:basedOn w:val="Normal"/>
+    <w:link w:val="HeaderChar"/>
+    <w:uiPriority w:val="99"/>
+    <w:unhideWhenUsed/>
+    <w:rsid w:val="000D5259"/>
+    <w:pPr>
+      <w:tabs>
+        <w:tab w:val="center" w:pos="234pt"/>
+        <w:tab w:val="end" w:pos="468pt"/>
+      </w:tabs>
+      <w:spacing w:after="0pt" w:line="12pt" w:lineRule="auto"/>
+    </w:pPr>
+  </w:style>
+  <w:style w:type="character" w:customStyle="1" w:styleId="HeaderChar">
+    <w:name w:val="Header Char"/>
+    <w:basedOn w:val="DefaultParagraphFont"/>
+    <w:link w:val="Header"/>
+    <w:uiPriority w:val="99"/>
+    <w:rsid w:val="000D5259"/>
+    <w:rPr>
+      <w:sz w:val="22"/>
+      <w:szCs w:val="22"/>
+    </w:rPr>
+  </w:style>
+  <w:style w:type="paragraph" w:styleId="Footer">
+    <w:name w:val="footer"/>
+    <w:basedOn w:val="Normal"/>
+    <w:link w:val="FooterChar"/>
+    <w:uiPriority w:val="99"/>
+    <w:unhideWhenUsed/>
+    <w:rsid w:val="000D5259"/>
+    <w:pPr>
+      <w:tabs>
+        <w:tab w:val="center" w:pos="234pt"/>
+        <w:tab w:val="end" w:pos="468pt"/>
+      </w:tabs>
+      <w:spacing w:after="0pt" w:line="12pt" w:lineRule="auto"/>
+    </w:pPr>
+  </w:style>
+  <w:style w:type="character" w:customStyle="1" w:styleId="FooterChar">
+    <w:name w:val="Footer Char"/>
+    <w:basedOn w:val="DefaultParagraphFont"/>
+    <w:link w:val="Footer"/>
+    <w:uiPriority w:val="99"/>
+    <w:rsid w:val="000D5259"/>
+    <w:rPr>
+      <w:sz w:val="22"/>
+      <w:szCs w:val="22"/>
+    </w:rPr>
+  </w:style>
 </w:styles>
 </file>
 

</xml_diff>